<commit_message>
last update report and ppt
hopefully it's the last
</commit_message>
<xml_diff>
--- a/Pre文档.docx
+++ b/Pre文档.docx
@@ -1,6 +1,6 @@
 
 <file path=word/document.xml><?xml version="1.0" encoding="utf-8"?>
-<w:document xmlns:wpc="http://schemas.microsoft.com/office/word/2010/wordprocessingCanvas" xmlns:cx="http://schemas.microsoft.com/office/drawing/2014/chartex" xmlns:cx1="http://schemas.microsoft.com/office/drawing/2015/9/8/chartex" xmlns:cx2="http://schemas.microsoft.com/office/drawing/2015/10/21/chartex" xmlns:cx3="http://schemas.microsoft.com/office/drawing/2016/5/9/chartex" xmlns:cx4="http://schemas.microsoft.com/office/drawing/2016/5/10/chartex" xmlns:cx5="http://schemas.microsoft.com/office/drawing/2016/5/11/chartex" xmlns:cx6="http://schemas.microsoft.com/office/drawing/2016/5/12/chartex" xmlns:cx7="http://schemas.microsoft.com/office/drawing/2016/5/13/chartex" xmlns:cx8="http://schemas.microsoft.com/office/drawing/2016/5/14/chartex" xmlns:mc="http://schemas.openxmlformats.org/markup-compatibility/2006" xmlns:aink="http://schemas.microsoft.com/office/drawing/2016/ink" xmlns:am3d="http://schemas.microsoft.com/office/drawing/2017/model3d" xmlns:o="urn:schemas-microsoft-com:office:office" xmlns:r="http://schemas.openxmlformats.org/officeDocument/2006/relationships" xmlns:m="http://schemas.openxmlformats.org/officeDocument/2006/math" xmlns:v="urn:schemas-microsoft-com:vml" xmlns:wp14="http://schemas.microsoft.com/office/word/2010/wordprocessingDrawing" xmlns:wp="http://schemas.openxmlformats.org/drawingml/2006/wordprocessingDrawing" xmlns:w10="urn:schemas-microsoft-com:office:word" xmlns:w="http://schemas.openxmlformats.org/wordprocessingml/2006/main" xmlns:w14="http://schemas.microsoft.com/office/word/2010/wordml" xmlns:w15="http://schemas.microsoft.com/office/word/2012/wordml" xmlns:w16cid="http://schemas.microsoft.com/office/word/2016/wordml/cid" xmlns:w16se="http://schemas.microsoft.com/office/word/2015/wordml/symex" xmlns:wpg="http://schemas.microsoft.com/office/word/2010/wordprocessingGroup" xmlns:wpi="http://schemas.microsoft.com/office/word/2010/wordprocessingInk" xmlns:wne="http://schemas.microsoft.com/office/word/2006/wordml" xmlns:wps="http://schemas.microsoft.com/office/word/2010/wordprocessingShape" mc:Ignorable="w14 w15 w16se w16cid wp14">
+<w:document xmlns:wpc="http://schemas.microsoft.com/office/word/2010/wordprocessingCanvas" xmlns:cx="http://schemas.microsoft.com/office/drawing/2014/chartex" xmlns:cx1="http://schemas.microsoft.com/office/drawing/2015/9/8/chartex" xmlns:cx2="http://schemas.microsoft.com/office/drawing/2015/10/21/chartex" xmlns:cx3="http://schemas.microsoft.com/office/drawing/2016/5/9/chartex" xmlns:cx4="http://schemas.microsoft.com/office/drawing/2016/5/10/chartex" xmlns:cx5="http://schemas.microsoft.com/office/drawing/2016/5/11/chartex" xmlns:cx6="http://schemas.microsoft.com/office/drawing/2016/5/12/chartex" xmlns:cx7="http://schemas.microsoft.com/office/drawing/2016/5/13/chartex" xmlns:cx8="http://schemas.microsoft.com/office/drawing/2016/5/14/chartex" xmlns:mc="http://schemas.openxmlformats.org/markup-compatibility/2006" xmlns:aink="http://schemas.microsoft.com/office/drawing/2016/ink" xmlns:am3d="http://schemas.microsoft.com/office/drawing/2017/model3d" xmlns:o="urn:schemas-microsoft-com:office:office" xmlns:r="http://schemas.openxmlformats.org/officeDocument/2006/relationships" xmlns:m="http://schemas.openxmlformats.org/officeDocument/2006/math" xmlns:v="urn:schemas-microsoft-com:vml" xmlns:wp14="http://schemas.microsoft.com/office/word/2010/wordprocessingDrawing" xmlns:wp="http://schemas.openxmlformats.org/drawingml/2006/wordprocessingDrawing" xmlns:w10="urn:schemas-microsoft-com:office:word" xmlns:w="http://schemas.openxmlformats.org/wordprocessingml/2006/main" xmlns:w14="http://schemas.microsoft.com/office/word/2010/wordml" xmlns:w15="http://schemas.microsoft.com/office/word/2012/wordml" xmlns:w16cex="http://schemas.microsoft.com/office/word/2018/wordml/cex" xmlns:w16cid="http://schemas.microsoft.com/office/word/2016/wordml/cid" xmlns:w16="http://schemas.microsoft.com/office/word/2018/wordml" xmlns:w16se="http://schemas.microsoft.com/office/word/2015/wordml/symex" xmlns:wpg="http://schemas.microsoft.com/office/word/2010/wordprocessingGroup" xmlns:wpi="http://schemas.microsoft.com/office/word/2010/wordprocessingInk" xmlns:wne="http://schemas.microsoft.com/office/word/2006/wordml" xmlns:wps="http://schemas.microsoft.com/office/word/2010/wordprocessingShape" mc:Ignorable="w14 w15 w16se w16cid w16 w16cex wp14">
   <w:body>
     <w:p>
       <w:pPr>
@@ -64,10 +64,10 @@
         <w:t>.</w:t>
       </w:r>
       <w:r>
-        <w:t xml:space="preserve"> This architecture is analysed by KAR CHUN TEONG</w:t>
-      </w:r>
-      <w:r>
-        <w:t>, and implemented by KAR CHUN TEONG and EDUARDO WANG ZHENG.</w:t>
+        <w:t xml:space="preserve"> This architecture is analysed </w:t>
+      </w:r>
+      <w:r>
+        <w:t>and implemented by KAR CHUN TEONG</w:t>
       </w:r>
     </w:p>
     <w:p>
@@ -155,7 +155,6 @@
         <w:t xml:space="preserve">we use </w:t>
       </w:r>
       <w:proofErr w:type="spellStart"/>
-      <w:proofErr w:type="gramStart"/>
       <w:r>
         <w:rPr>
           <w:lang w:val="en-US"/>
@@ -167,14 +166,7 @@
         <w:rPr>
           <w:lang w:val="en-US"/>
         </w:rPr>
-        <w:t>(</w:t>
-      </w:r>
-      <w:proofErr w:type="gramEnd"/>
-      <w:r>
-        <w:rPr>
-          <w:lang w:val="en-US"/>
-        </w:rPr>
-        <w:t xml:space="preserve">CNN) and </w:t>
+        <w:t xml:space="preserve">(CNN) and </w:t>
       </w:r>
       <w:proofErr w:type="spellStart"/>
       <w:r>
@@ -209,7 +201,6 @@
         <w:t xml:space="preserve">. </w:t>
       </w:r>
       <w:proofErr w:type="spellStart"/>
-      <w:proofErr w:type="gramStart"/>
       <w:r>
         <w:rPr>
           <w:lang w:val="en-US"/>
@@ -221,14 +212,7 @@
         <w:rPr>
           <w:lang w:val="en-US"/>
         </w:rPr>
-        <w:t>(</w:t>
-      </w:r>
-      <w:proofErr w:type="gramEnd"/>
-      <w:r>
-        <w:rPr>
-          <w:lang w:val="en-US"/>
-        </w:rPr>
-        <w:t>CNN)</w:t>
+        <w:t>(CNN)</w:t>
       </w:r>
       <w:r>
         <w:rPr>
@@ -582,7 +566,6 @@
         <w:t xml:space="preserve">, the </w:t>
       </w:r>
       <w:proofErr w:type="spellStart"/>
-      <w:proofErr w:type="gramStart"/>
       <w:r>
         <w:rPr>
           <w:rFonts w:eastAsia="Yu Mincho"/>
@@ -596,38 +579,14 @@
           <w:rFonts w:eastAsia="Yu Mincho"/>
           <w:lang w:eastAsia="ja-JP"/>
         </w:rPr>
-        <w:t>(</w:t>
-      </w:r>
-      <w:proofErr w:type="gramEnd"/>
-      <w:r>
-        <w:rPr>
-          <w:rFonts w:eastAsia="Yu Mincho"/>
-          <w:lang w:eastAsia="ja-JP"/>
-        </w:rPr>
-        <w:t>CNN)</w:t>
-      </w:r>
-      <w:r>
-        <w:rPr>
-          <w:rFonts w:eastAsia="Yu Mincho"/>
-          <w:lang w:eastAsia="ja-JP"/>
-        </w:rPr>
-        <w:t xml:space="preserve">. </w:t>
-      </w:r>
-      <w:proofErr w:type="gramStart"/>
-      <w:r>
-        <w:rPr>
-          <w:rFonts w:eastAsia="Yu Mincho"/>
-          <w:lang w:eastAsia="ja-JP"/>
-        </w:rPr>
-        <w:t>Basically</w:t>
-      </w:r>
-      <w:proofErr w:type="gramEnd"/>
-      <w:r>
-        <w:rPr>
-          <w:rFonts w:eastAsia="Yu Mincho"/>
-          <w:lang w:eastAsia="ja-JP"/>
-        </w:rPr>
-        <w:t xml:space="preserve"> what it does is to assemble the </w:t>
+        <w:t>(CNN)</w:t>
+      </w:r>
+      <w:r>
+        <w:rPr>
+          <w:rFonts w:eastAsia="Yu Mincho"/>
+          <w:lang w:eastAsia="ja-JP"/>
+        </w:rPr>
+        <w:t xml:space="preserve">. Basically what it does is to assemble the </w:t>
       </w:r>
       <w:r>
         <w:rPr>
@@ -901,7 +860,6 @@
         <w:t xml:space="preserve">At last, we come to the model we use in this project, the </w:t>
       </w:r>
       <w:proofErr w:type="spellStart"/>
-      <w:proofErr w:type="gramStart"/>
       <w:r>
         <w:rPr>
           <w:lang w:val="en-US"/>
@@ -913,34 +871,13 @@
         <w:rPr>
           <w:lang w:val="en-US"/>
         </w:rPr>
-        <w:t>(</w:t>
-      </w:r>
-      <w:proofErr w:type="gramEnd"/>
-      <w:r>
-        <w:rPr>
-          <w:lang w:val="en-US"/>
-        </w:rPr>
-        <w:t>FCN)</w:t>
-      </w:r>
-      <w:r>
-        <w:rPr>
-          <w:lang w:val="en-US"/>
-        </w:rPr>
-        <w:t xml:space="preserve">. </w:t>
-      </w:r>
-      <w:proofErr w:type="gramStart"/>
-      <w:r>
-        <w:rPr>
-          <w:lang w:val="en-US"/>
-        </w:rPr>
-        <w:t>Actually</w:t>
-      </w:r>
-      <w:proofErr w:type="gramEnd"/>
-      <w:r>
-        <w:rPr>
-          <w:lang w:val="en-US"/>
-        </w:rPr>
-        <w:t xml:space="preserve"> the only variation we did is to change the convolutional layers to fully connected layers. </w:t>
+        <w:t>(FCN)</w:t>
+      </w:r>
+      <w:r>
+        <w:rPr>
+          <w:lang w:val="en-US"/>
+        </w:rPr>
+        <w:t xml:space="preserve">. Actually the only variation we did is to change the convolutional layers to fully connected layers. </w:t>
       </w:r>
       <w:r>
         <w:rPr>
@@ -1086,15 +1023,7 @@
         <w:t xml:space="preserve"> layer.</w:t>
       </w:r>
       <w:r>
-        <w:t xml:space="preserve"> </w:t>
-      </w:r>
-      <w:proofErr w:type="gramStart"/>
-      <w:r>
-        <w:t>So</w:t>
-      </w:r>
-      <w:proofErr w:type="gramEnd"/>
-      <w:r>
-        <w:t xml:space="preserve"> in this picture we can see both input first go through a </w:t>
+        <w:t xml:space="preserve"> So in this picture we can see both input first go through a </w:t>
       </w:r>
       <w:proofErr w:type="spellStart"/>
       <w:r>
@@ -1128,7 +1057,15 @@
         </w:numPr>
       </w:pPr>
       <w:r>
-        <w:t>performance</w:t>
+        <w:t xml:space="preserve">For unknown reasons, the training of the </w:t>
+      </w:r>
+      <w:proofErr w:type="spellStart"/>
+      <w:r>
+        <w:t>DMRNets</w:t>
+      </w:r>
+      <w:proofErr w:type="spellEnd"/>
+      <w:r>
+        <w:t xml:space="preserve"> model did not converge, we tried modifying various parameters and adjusting the depth of the model, but in the end it couldn't work.</w:t>
       </w:r>
     </w:p>
     <w:p>
@@ -1140,6 +1077,7 @@
         </w:numPr>
       </w:pPr>
       <w:r>
+        <w:lastRenderedPageBreak/>
         <w:t>Now we look at the second model we use, the LSTM model, this model is analysed and implemented by TAKEHIRO MATSUNAGA.</w:t>
       </w:r>
     </w:p>
@@ -1152,7 +1090,6 @@
         </w:numPr>
       </w:pPr>
       <w:r>
-        <w:lastRenderedPageBreak/>
         <w:t>LSTM is a</w:t>
       </w:r>
       <w:r>
@@ -1433,8 +1370,6 @@
       <w:r>
         <w:t>.</w:t>
       </w:r>
-      <w:bookmarkStart w:id="0" w:name="_GoBack"/>
-      <w:bookmarkEnd w:id="0"/>
     </w:p>
     <w:p>
       <w:pPr>
@@ -1562,15 +1497,7 @@
         </w:numPr>
       </w:pPr>
       <w:r>
-        <w:t xml:space="preserve">We wanted to use cloud platforms to train our model, but most of them are expensive, and we don't have the fund for that, Google Cloud Platform offers </w:t>
-      </w:r>
-      <w:proofErr w:type="gramStart"/>
-      <w:r>
-        <w:t>1 month</w:t>
-      </w:r>
-      <w:proofErr w:type="gramEnd"/>
-      <w:r>
-        <w:t xml:space="preserve"> free trial, but to get the free trial we need to register with credit card, which unfortunately we don't possess, at the end of the day we need to train the model using our local machines. Limited by the performance of our local machines, we could only use a small subset of the datasets for training (the first 200 training shards and the first 100 validation shards). </w:t>
+        <w:t xml:space="preserve">We wanted to use cloud platforms to train our model, but most of them are expensive, and we don't have the fund for that, Google Cloud Platform offers 1 month free trial, but to get the free trial we need to register with credit card, which unfortunately we don't possess, at the end of the day we need to train the model using our local machines. Limited by the performance of our local machines, we could only use a small subset of the datasets for training (the first 200 training shards and the first 100 validation shards). </w:t>
       </w:r>
     </w:p>
     <w:p>
@@ -1642,7 +1569,11 @@
         <w:t>of &gt;</w:t>
       </w:r>
       <w:r>
-        <w:t xml:space="preserve"> 0.75 for the whole datasets as satisfactory, since we only use an extremely small subset to train them. We hypothesize that if we use larger datasets for training, the model would lead to more satisfactory results, too bad that we don't have the computing power to prove this hypothesis.</w:t>
+        <w:t xml:space="preserve"> 0.75 for the whole datasets as satisfactory, since we only use an extremely small subset to train them. We hypothesize that </w:t>
+      </w:r>
+      <w:r>
+        <w:lastRenderedPageBreak/>
+        <w:t>if we use larger datasets for training, the model would lead to more satisfactory results, too bad that we don't have the computing power to prove this hypothesis.</w:t>
       </w:r>
     </w:p>
     <w:p>
@@ -1654,7 +1585,6 @@
         </w:numPr>
       </w:pPr>
       <w:r>
-        <w:lastRenderedPageBreak/>
         <w:t>Contributions. (read the ppt or just let them read by saying “the contributions of each member are listed here”)</w:t>
       </w:r>
     </w:p>
@@ -1667,7 +1597,26 @@
         </w:numPr>
       </w:pPr>
       <w:r>
-        <w:t>conclusion, to do.</w:t>
+        <w:t xml:space="preserve">conclusion, </w:t>
+      </w:r>
+      <w:r>
+        <w:t xml:space="preserve">Based on the experiments, we conclude that the </w:t>
+      </w:r>
+      <w:proofErr w:type="spellStart"/>
+      <w:r>
+        <w:t>biLSTM</w:t>
+      </w:r>
+      <w:proofErr w:type="spellEnd"/>
+      <w:r>
+        <w:t xml:space="preserve"> model has a superior performance over the other models we used. Therefore we use the </w:t>
+      </w:r>
+      <w:proofErr w:type="spellStart"/>
+      <w:r>
+        <w:t>biLSTM</w:t>
+      </w:r>
+      <w:proofErr w:type="spellEnd"/>
+      <w:r>
+        <w:t xml:space="preserve"> model in our final submission.</w:t>
       </w:r>
     </w:p>
     <w:p>
@@ -1693,7 +1642,7 @@
 </file>
 
 <file path=word/numbering.xml><?xml version="1.0" encoding="utf-8"?>
-<w:numbering xmlns:wpc="http://schemas.microsoft.com/office/word/2010/wordprocessingCanvas" xmlns:cx="http://schemas.microsoft.com/office/drawing/2014/chartex" xmlns:cx1="http://schemas.microsoft.com/office/drawing/2015/9/8/chartex" xmlns:cx2="http://schemas.microsoft.com/office/drawing/2015/10/21/chartex" xmlns:cx3="http://schemas.microsoft.com/office/drawing/2016/5/9/chartex" xmlns:cx4="http://schemas.microsoft.com/office/drawing/2016/5/10/chartex" xmlns:cx5="http://schemas.microsoft.com/office/drawing/2016/5/11/chartex" xmlns:cx6="http://schemas.microsoft.com/office/drawing/2016/5/12/chartex" xmlns:cx7="http://schemas.microsoft.com/office/drawing/2016/5/13/chartex" xmlns:cx8="http://schemas.microsoft.com/office/drawing/2016/5/14/chartex" xmlns:mc="http://schemas.openxmlformats.org/markup-compatibility/2006" xmlns:aink="http://schemas.microsoft.com/office/drawing/2016/ink" xmlns:am3d="http://schemas.microsoft.com/office/drawing/2017/model3d" xmlns:o="urn:schemas-microsoft-com:office:office" xmlns:r="http://schemas.openxmlformats.org/officeDocument/2006/relationships" xmlns:m="http://schemas.openxmlformats.org/officeDocument/2006/math" xmlns:v="urn:schemas-microsoft-com:vml" xmlns:wp14="http://schemas.microsoft.com/office/word/2010/wordprocessingDrawing" xmlns:wp="http://schemas.openxmlformats.org/drawingml/2006/wordprocessingDrawing" xmlns:w10="urn:schemas-microsoft-com:office:word" xmlns:w="http://schemas.openxmlformats.org/wordprocessingml/2006/main" xmlns:w14="http://schemas.microsoft.com/office/word/2010/wordml" xmlns:w15="http://schemas.microsoft.com/office/word/2012/wordml" xmlns:w16cid="http://schemas.microsoft.com/office/word/2016/wordml/cid" xmlns:w16se="http://schemas.microsoft.com/office/word/2015/wordml/symex" xmlns:wpg="http://schemas.microsoft.com/office/word/2010/wordprocessingGroup" xmlns:wpi="http://schemas.microsoft.com/office/word/2010/wordprocessingInk" xmlns:wne="http://schemas.microsoft.com/office/word/2006/wordml" xmlns:wps="http://schemas.microsoft.com/office/word/2010/wordprocessingShape" mc:Ignorable="w14 w15 w16se w16cid wp14">
+<w:numbering xmlns:wpc="http://schemas.microsoft.com/office/word/2010/wordprocessingCanvas" xmlns:cx="http://schemas.microsoft.com/office/drawing/2014/chartex" xmlns:cx1="http://schemas.microsoft.com/office/drawing/2015/9/8/chartex" xmlns:cx2="http://schemas.microsoft.com/office/drawing/2015/10/21/chartex" xmlns:cx3="http://schemas.microsoft.com/office/drawing/2016/5/9/chartex" xmlns:cx4="http://schemas.microsoft.com/office/drawing/2016/5/10/chartex" xmlns:cx5="http://schemas.microsoft.com/office/drawing/2016/5/11/chartex" xmlns:cx6="http://schemas.microsoft.com/office/drawing/2016/5/12/chartex" xmlns:cx7="http://schemas.microsoft.com/office/drawing/2016/5/13/chartex" xmlns:cx8="http://schemas.microsoft.com/office/drawing/2016/5/14/chartex" xmlns:mc="http://schemas.openxmlformats.org/markup-compatibility/2006" xmlns:aink="http://schemas.microsoft.com/office/drawing/2016/ink" xmlns:am3d="http://schemas.microsoft.com/office/drawing/2017/model3d" xmlns:o="urn:schemas-microsoft-com:office:office" xmlns:r="http://schemas.openxmlformats.org/officeDocument/2006/relationships" xmlns:m="http://schemas.openxmlformats.org/officeDocument/2006/math" xmlns:v="urn:schemas-microsoft-com:vml" xmlns:wp14="http://schemas.microsoft.com/office/word/2010/wordprocessingDrawing" xmlns:wp="http://schemas.openxmlformats.org/drawingml/2006/wordprocessingDrawing" xmlns:w10="urn:schemas-microsoft-com:office:word" xmlns:w="http://schemas.openxmlformats.org/wordprocessingml/2006/main" xmlns:w14="http://schemas.microsoft.com/office/word/2010/wordml" xmlns:w15="http://schemas.microsoft.com/office/word/2012/wordml" xmlns:w16cex="http://schemas.microsoft.com/office/word/2018/wordml/cex" xmlns:w16cid="http://schemas.microsoft.com/office/word/2016/wordml/cid" xmlns:w16="http://schemas.microsoft.com/office/word/2018/wordml" xmlns:w16se="http://schemas.microsoft.com/office/word/2015/wordml/symex" xmlns:wpg="http://schemas.microsoft.com/office/word/2010/wordprocessingGroup" xmlns:wpi="http://schemas.microsoft.com/office/word/2010/wordprocessingInk" xmlns:wne="http://schemas.microsoft.com/office/word/2006/wordml" xmlns:wps="http://schemas.microsoft.com/office/word/2010/wordprocessingShape" mc:Ignorable="w14 w15 w16se w16cid w16 w16cex wp14">
   <w:abstractNum w:abstractNumId="0" w15:restartNumberingAfterBreak="0">
     <w:nsid w:val="05AF2CC2"/>
     <w:multiLevelType w:val="hybridMultilevel"/>
@@ -2617,7 +2566,7 @@
 </file>
 
 <file path=word/styles.xml><?xml version="1.0" encoding="utf-8"?>
-<w:styles xmlns:mc="http://schemas.openxmlformats.org/markup-compatibility/2006" xmlns:r="http://schemas.openxmlformats.org/officeDocument/2006/relationships" xmlns:w="http://schemas.openxmlformats.org/wordprocessingml/2006/main" xmlns:w14="http://schemas.microsoft.com/office/word/2010/wordml" xmlns:w15="http://schemas.microsoft.com/office/word/2012/wordml" xmlns:w16cid="http://schemas.microsoft.com/office/word/2016/wordml/cid" xmlns:w16se="http://schemas.microsoft.com/office/word/2015/wordml/symex" mc:Ignorable="w14 w15 w16se w16cid">
+<w:styles xmlns:mc="http://schemas.openxmlformats.org/markup-compatibility/2006" xmlns:r="http://schemas.openxmlformats.org/officeDocument/2006/relationships" xmlns:w="http://schemas.openxmlformats.org/wordprocessingml/2006/main" xmlns:w14="http://schemas.microsoft.com/office/word/2010/wordml" xmlns:w15="http://schemas.microsoft.com/office/word/2012/wordml" xmlns:w16cex="http://schemas.microsoft.com/office/word/2018/wordml/cex" xmlns:w16cid="http://schemas.microsoft.com/office/word/2016/wordml/cid" xmlns:w16="http://schemas.microsoft.com/office/word/2018/wordml" xmlns:w16se="http://schemas.microsoft.com/office/word/2015/wordml/symex" mc:Ignorable="w14 w15 w16se w16cid w16 w16cex">
   <w:docDefaults>
     <w:rPrDefault>
       <w:rPr>
@@ -2633,7 +2582,7 @@
       </w:pPr>
     </w:pPrDefault>
   </w:docDefaults>
-  <w:latentStyles w:defLockedState="0" w:defUIPriority="99" w:defSemiHidden="0" w:defUnhideWhenUsed="0" w:defQFormat="0" w:count="375">
+  <w:latentStyles w:defLockedState="0" w:defUIPriority="99" w:defSemiHidden="0" w:defUnhideWhenUsed="0" w:defQFormat="0" w:count="376">
     <w:lsdException w:name="Normal" w:uiPriority="0" w:qFormat="1"/>
     <w:lsdException w:name="heading 1" w:uiPriority="9" w:qFormat="1"/>
     <w:lsdException w:name="heading 2" w:semiHidden="1" w:uiPriority="9" w:unhideWhenUsed="1" w:qFormat="1"/>
@@ -2739,7 +2688,6 @@
     <w:lsdException w:name="HTML Sample" w:semiHidden="1" w:unhideWhenUsed="1"/>
     <w:lsdException w:name="HTML Typewriter" w:semiHidden="1" w:unhideWhenUsed="1"/>
     <w:lsdException w:name="HTML Variable" w:semiHidden="1" w:unhideWhenUsed="1"/>
-    <w:lsdException w:name="Normal Table" w:semiHidden="1" w:unhideWhenUsed="1"/>
     <w:lsdException w:name="annotation subject" w:semiHidden="1" w:unhideWhenUsed="1"/>
     <w:lsdException w:name="No List" w:semiHidden="1" w:unhideWhenUsed="1"/>
     <w:lsdException w:name="Outline List 1" w:semiHidden="1" w:unhideWhenUsed="1"/>
@@ -2786,10 +2734,8 @@
     <w:lsdException w:name="Table Subtle 2" w:semiHidden="1" w:unhideWhenUsed="1"/>
     <w:lsdException w:name="Table Web 1" w:semiHidden="1" w:unhideWhenUsed="1"/>
     <w:lsdException w:name="Table Web 2" w:semiHidden="1" w:unhideWhenUsed="1"/>
-    <w:lsdException w:name="Table Web 3" w:semiHidden="1" w:unhideWhenUsed="1"/>
     <w:lsdException w:name="Balloon Text" w:semiHidden="1" w:unhideWhenUsed="1"/>
     <w:lsdException w:name="Table Grid" w:uiPriority="39"/>
-    <w:lsdException w:name="Table Theme" w:semiHidden="1" w:unhideWhenUsed="1"/>
     <w:lsdException w:name="Placeholder Text" w:semiHidden="1"/>
     <w:lsdException w:name="No Spacing" w:uiPriority="1" w:qFormat="1"/>
     <w:lsdException w:name="Light Shading" w:uiPriority="60"/>
@@ -3009,6 +2955,7 @@
     <w:lsdException w:name="Smart Hyperlink" w:semiHidden="1" w:unhideWhenUsed="1"/>
     <w:lsdException w:name="Hashtag" w:semiHidden="1" w:unhideWhenUsed="1"/>
     <w:lsdException w:name="Unresolved Mention" w:semiHidden="1" w:unhideWhenUsed="1"/>
+    <w:lsdException w:name="Smart Link" w:semiHidden="1" w:unhideWhenUsed="1"/>
   </w:latentStyles>
   <w:style w:type="paragraph" w:default="1" w:styleId="Normal">
     <w:name w:val="Normal"/>

</xml_diff>